<commit_message>
Ajouter un example de développement (Module gestion fournisseur)
</commit_message>
<xml_diff>
--- a/src/main/resources/document/SupplierOrderTemplateFile.docx
+++ b/src/main/resources/document/SupplierOrderTemplateFile.docx
@@ -12,7 +12,6 @@
         </w:rPr>
       </w:pPr>
       <w:bookmarkStart w:id="0" w:name="__DdeLink__202_87084324"/>
-      <w:proofErr w:type="spellStart"/>
       <w:r>
         <w:rPr>
           <w:rFonts w:ascii="Arial" w:hAnsi="Arial" w:cs="Arial"/>
@@ -21,41 +20,22 @@
         </w:rPr>
         <w:t>WareHouseMGMT</w:t>
       </w:r>
-      <w:proofErr w:type="spellEnd"/>
-    </w:p>
-    <w:p>
-      <w:pPr>
-        <w:rPr>
-          <w:rFonts w:ascii="Arial" w:hAnsi="Arial" w:cs="Arial"/>
-          <w:sz w:val="20"/>
-          <w:szCs w:val="20"/>
-        </w:rPr>
-      </w:pPr>
-      <w:r>
-        <w:rPr>
-          <w:rFonts w:ascii="Arial" w:hAnsi="Arial" w:cs="Arial"/>
-          <w:sz w:val="20"/>
-          <w:szCs w:val="20"/>
-        </w:rPr>
-        <w:t xml:space="preserve">Rue de la </w:t>
-      </w:r>
-      <w:proofErr w:type="spellStart"/>
-      <w:r>
-        <w:rPr>
-          <w:rFonts w:ascii="Arial" w:hAnsi="Arial" w:cs="Arial"/>
-          <w:sz w:val="20"/>
-          <w:szCs w:val="20"/>
-        </w:rPr>
-        <w:t>broucheterre</w:t>
-      </w:r>
-      <w:proofErr w:type="spellEnd"/>
-      <w:r>
-        <w:rPr>
-          <w:rFonts w:ascii="Arial" w:hAnsi="Arial" w:cs="Arial"/>
-          <w:sz w:val="20"/>
-          <w:szCs w:val="20"/>
-        </w:rPr>
-        <w:t xml:space="preserve"> 13</w:t>
+    </w:p>
+    <w:p>
+      <w:pPr>
+        <w:rPr>
+          <w:rFonts w:ascii="Arial" w:hAnsi="Arial" w:cs="Arial"/>
+          <w:sz w:val="20"/>
+          <w:szCs w:val="20"/>
+        </w:rPr>
+      </w:pPr>
+      <w:r>
+        <w:rPr>
+          <w:rFonts w:ascii="Arial" w:hAnsi="Arial" w:cs="Arial"/>
+          <w:sz w:val="20"/>
+          <w:szCs w:val="20"/>
+        </w:rPr>
+        <w:t>Rue de la broucheterre 13</w:t>
       </w:r>
     </w:p>
     <w:p>
@@ -150,51 +130,7 @@
           <w:sz w:val="20"/>
           <w:szCs w:val="20"/>
         </w:rPr>
-        <w:t>« Nom de l</w:t>
-      </w:r>
-      <w:r>
-        <w:rPr>
-          <w:rFonts w:ascii="Arial" w:hAnsi="Arial" w:cs="Arial"/>
-          <w:sz w:val="20"/>
-          <w:szCs w:val="20"/>
-        </w:rPr>
-        <w:t>’</w:t>
-      </w:r>
-      <w:r>
-        <w:rPr>
-          <w:rFonts w:ascii="Arial" w:hAnsi="Arial" w:cs="Arial"/>
-          <w:sz w:val="20"/>
-          <w:szCs w:val="20"/>
-        </w:rPr>
-        <w:t>entreprise » (</w:t>
-      </w:r>
-      <w:r>
-        <w:rPr>
-          <w:rFonts w:ascii="Arial" w:hAnsi="Arial" w:cs="Arial"/>
-          <w:i/>
-          <w:iCs/>
-          <w:sz w:val="20"/>
-          <w:szCs w:val="20"/>
-        </w:rPr>
-        <w:t>s</w:t>
-      </w:r>
-      <w:r>
-        <w:rPr>
-          <w:rFonts w:ascii="Arial" w:hAnsi="Arial" w:cs="Arial"/>
-          <w:i/>
-          <w:iCs/>
-          <w:sz w:val="20"/>
-          <w:szCs w:val="20"/>
-        </w:rPr>
-        <w:t>i client professionnel</w:t>
-      </w:r>
-      <w:r>
-        <w:rPr>
-          <w:rFonts w:ascii="Arial" w:hAnsi="Arial" w:cs="Arial"/>
-          <w:sz w:val="20"/>
-          <w:szCs w:val="20"/>
-        </w:rPr>
-        <w:t>)</w:t>
+        <w:t>${companyname}</w:t>
       </w:r>
     </w:p>
     <w:p>
@@ -212,47 +148,7 @@
           <w:sz w:val="20"/>
           <w:szCs w:val="20"/>
         </w:rPr>
-        <w:t>À</w:t>
-      </w:r>
-      <w:r>
-        <w:rPr>
-          <w:rFonts w:ascii="Arial" w:hAnsi="Arial" w:cs="Arial"/>
-          <w:sz w:val="20"/>
-          <w:szCs w:val="20"/>
-        </w:rPr>
-        <w:t xml:space="preserve"> l</w:t>
-      </w:r>
-      <w:r>
-        <w:rPr>
-          <w:rFonts w:ascii="Arial" w:hAnsi="Arial" w:cs="Arial"/>
-          <w:sz w:val="20"/>
-          <w:szCs w:val="20"/>
-        </w:rPr>
-        <w:t>’</w:t>
-      </w:r>
-      <w:r>
-        <w:rPr>
-          <w:rFonts w:ascii="Arial" w:hAnsi="Arial" w:cs="Arial"/>
-          <w:sz w:val="20"/>
-          <w:szCs w:val="20"/>
-        </w:rPr>
-        <w:t>attention de « </w:t>
-      </w:r>
-      <w:r>
-        <w:rPr>
-          <w:rFonts w:ascii="Arial" w:hAnsi="Arial" w:cs="Arial"/>
-          <w:sz w:val="20"/>
-          <w:szCs w:val="20"/>
-        </w:rPr>
-        <w:t>c</w:t>
-      </w:r>
-      <w:r>
-        <w:rPr>
-          <w:rFonts w:ascii="Arial" w:hAnsi="Arial" w:cs="Arial"/>
-          <w:sz w:val="20"/>
-          <w:szCs w:val="20"/>
-        </w:rPr>
-        <w:t>ivilité » « Nom »</w:t>
+        <w:t>${street}</w:t>
       </w:r>
     </w:p>
     <w:p>
@@ -270,26 +166,10 @@
           <w:sz w:val="20"/>
           <w:szCs w:val="20"/>
         </w:rPr>
-        <w:t>« Adresse »</w:t>
-      </w:r>
-    </w:p>
-    <w:p>
-      <w:pPr>
-        <w:ind w:left="5400"/>
-        <w:rPr>
-          <w:rFonts w:ascii="Arial" w:hAnsi="Arial" w:cs="Arial"/>
-          <w:sz w:val="20"/>
-          <w:szCs w:val="20"/>
-        </w:rPr>
-      </w:pPr>
-      <w:r>
-        <w:rPr>
-          <w:rFonts w:ascii="Arial" w:hAnsi="Arial" w:cs="Arial"/>
-          <w:sz w:val="20"/>
-          <w:szCs w:val="20"/>
-        </w:rPr>
-        <w:t>« Code postal » « Ville »</w:t>
-      </w:r>
+        <w:t>${postalcode}, ${city}</w:t>
+      </w:r>
+      <w:bookmarkStart w:id="1" w:name="_GoBack"/>
+      <w:bookmarkEnd w:id="1"/>
     </w:p>
     <w:p>
       <w:pPr>
@@ -341,25 +221,7 @@
           <w:sz w:val="20"/>
           <w:szCs w:val="20"/>
         </w:rPr>
-        <w:t xml:space="preserve"> ${</w:t>
-      </w:r>
-      <w:proofErr w:type="spellStart"/>
-      <w:r>
-        <w:rPr>
-          <w:rFonts w:ascii="Arial" w:hAnsi="Arial" w:cs="Arial"/>
-          <w:sz w:val="20"/>
-          <w:szCs w:val="20"/>
-        </w:rPr>
-        <w:t>today</w:t>
-      </w:r>
-      <w:proofErr w:type="spellEnd"/>
-      <w:r>
-        <w:rPr>
-          <w:rFonts w:ascii="Arial" w:hAnsi="Arial" w:cs="Arial"/>
-          <w:sz w:val="20"/>
-          <w:szCs w:val="20"/>
-        </w:rPr>
-        <w:t>}</w:t>
+        <w:t xml:space="preserve"> ${today}</w:t>
       </w:r>
     </w:p>
     <w:p>
@@ -413,31 +275,7 @@
                 <w:kern w:val="0"/>
                 <w:lang w:eastAsia="fr-FR" w:bidi="ar-SA"/>
               </w:rPr>
-              <w:t>BON DE COMMANDE n° ${</w:t>
-            </w:r>
-            <w:proofErr w:type="spellStart"/>
-            <w:r>
-              <w:rPr>
-                <w:rFonts w:ascii="Arial" w:eastAsia="Times New Roman" w:hAnsi="Arial" w:cs="Arial"/>
-                <w:b/>
-                <w:bCs/>
-                <w:color w:val="000000"/>
-                <w:kern w:val="0"/>
-                <w:lang w:eastAsia="fr-FR" w:bidi="ar-SA"/>
-              </w:rPr>
-              <w:t>reference</w:t>
-            </w:r>
-            <w:proofErr w:type="spellEnd"/>
-            <w:r>
-              <w:rPr>
-                <w:rFonts w:ascii="Arial" w:eastAsia="Times New Roman" w:hAnsi="Arial" w:cs="Arial"/>
-                <w:b/>
-                <w:bCs/>
-                <w:color w:val="000000"/>
-                <w:kern w:val="0"/>
-                <w:lang w:eastAsia="fr-FR" w:bidi="ar-SA"/>
-              </w:rPr>
-              <w:t>}</w:t>
+              <w:t>BON DE COMMANDE n° ${reference}</w:t>
             </w:r>
           </w:p>
         </w:tc>
@@ -469,27 +307,7 @@
           <w:sz w:val="19"/>
           <w:szCs w:val="19"/>
         </w:rPr>
-        <w:t>Date de la commande : ${</w:t>
-      </w:r>
-      <w:proofErr w:type="spellStart"/>
-      <w:r>
-        <w:rPr>
-          <w:rFonts w:ascii="Arial" w:eastAsia="Arial" w:hAnsi="Arial" w:cs="Arial"/>
-          <w:color w:val="000000"/>
-          <w:sz w:val="19"/>
-          <w:szCs w:val="19"/>
-        </w:rPr>
-        <w:t>createdDate</w:t>
-      </w:r>
-      <w:proofErr w:type="spellEnd"/>
-      <w:r>
-        <w:rPr>
-          <w:rFonts w:ascii="Arial" w:eastAsia="Arial" w:hAnsi="Arial" w:cs="Arial"/>
-          <w:color w:val="000000"/>
-          <w:sz w:val="19"/>
-          <w:szCs w:val="19"/>
-        </w:rPr>
-        <w:t>}</w:t>
+        <w:t>Date de la commande : ${createdDate}</w:t>
       </w:r>
     </w:p>
     <w:p>
@@ -539,7 +357,6 @@
                 <w:color w:val="000000"/>
               </w:rPr>
             </w:pPr>
-            <w:proofErr w:type="spellStart"/>
             <w:r>
               <w:rPr>
                 <w:rFonts w:ascii="Arial" w:eastAsia="Arial" w:hAnsi="Arial" w:cs="Arial"/>
@@ -548,7 +365,6 @@
               </w:rPr>
               <w:t>T_ordersDetailTable</w:t>
             </w:r>
-            <w:proofErr w:type="spellEnd"/>
           </w:p>
         </w:tc>
       </w:tr>
@@ -673,8 +489,6 @@
           <w:szCs w:val="19"/>
         </w:rPr>
       </w:pPr>
-      <w:bookmarkStart w:id="1" w:name="_GoBack"/>
-      <w:bookmarkEnd w:id="1"/>
     </w:p>
     <w:p>
       <w:pPr>
@@ -797,561 +611,133 @@
           <w:szCs w:val="28"/>
           <w:u w:val="single"/>
         </w:rPr>
-        <w:t xml:space="preserve"> : ${</w:t>
-      </w:r>
-      <w:proofErr w:type="spellStart"/>
-      <w:r>
-        <w:rPr>
-          <w:rFonts w:ascii="Arial" w:eastAsia="Arial" w:hAnsi="Arial" w:cs="Arial"/>
-          <w:b/>
-          <w:color w:val="000000"/>
-          <w:sz w:val="28"/>
-          <w:szCs w:val="28"/>
-          <w:u w:val="single"/>
-        </w:rPr>
-        <w:t>totalOrderAmount</w:t>
-      </w:r>
-      <w:proofErr w:type="spellEnd"/>
-      <w:r>
-        <w:rPr>
-          <w:rFonts w:ascii="Arial" w:eastAsia="Arial" w:hAnsi="Arial" w:cs="Arial"/>
-          <w:b/>
-          <w:color w:val="000000"/>
-          <w:sz w:val="28"/>
-          <w:szCs w:val="28"/>
-          <w:u w:val="single"/>
-        </w:rPr>
-        <w:t>}</w:t>
-      </w:r>
-    </w:p>
-    <w:p/>
-    <w:p>
-      <w:pPr>
-        <w:rPr>
-          <w:rFonts w:ascii="Arial" w:eastAsia="Arial" w:hAnsi="Arial" w:cs="Arial"/>
-          <w:color w:val="000000"/>
-          <w:sz w:val="19"/>
-          <w:szCs w:val="19"/>
-        </w:rPr>
-      </w:pPr>
-      <w:r>
-        <w:rPr>
-          <w:rFonts w:ascii="Arial" w:eastAsia="Arial" w:hAnsi="Arial" w:cs="Arial"/>
-          <w:color w:val="000000"/>
-          <w:sz w:val="19"/>
-          <w:szCs w:val="19"/>
-        </w:rPr>
-        <w:t>Pénalité de retard au taux annuel de </w:t>
-      </w:r>
-      <w:r>
-        <w:rPr>
-          <w:rFonts w:ascii="Arial" w:eastAsia="Arial" w:hAnsi="Arial" w:cs="Arial"/>
-          <w:color w:val="000000"/>
-          <w:sz w:val="19"/>
-          <w:szCs w:val="19"/>
-        </w:rPr>
-        <w:t>30</w:t>
-      </w:r>
-      <w:r>
-        <w:rPr>
-          <w:rFonts w:ascii="Arial" w:eastAsia="Arial" w:hAnsi="Arial" w:cs="Arial"/>
-          <w:color w:val="000000"/>
-          <w:sz w:val="19"/>
-          <w:szCs w:val="19"/>
-        </w:rPr>
-        <w:t>%</w:t>
-      </w:r>
-    </w:p>
-    <w:p>
-      <w:r>
-        <w:rPr>
-          <w:rFonts w:ascii="Arial" w:eastAsia="Arial" w:hAnsi="Arial" w:cs="Arial"/>
-          <w:color w:val="000000"/>
-          <w:sz w:val="19"/>
-          <w:szCs w:val="19"/>
-        </w:rPr>
-        <w:t>En cas de retard de paiement, application d</w:t>
-      </w:r>
-      <w:r>
-        <w:rPr>
-          <w:rFonts w:ascii="Arial" w:eastAsia="Arial" w:hAnsi="Arial" w:cs="Arial"/>
-          <w:color w:val="000000"/>
-          <w:sz w:val="19"/>
-          <w:szCs w:val="19"/>
-        </w:rPr>
-        <w:t>’</w:t>
-      </w:r>
-      <w:r>
-        <w:rPr>
-          <w:rFonts w:ascii="Arial" w:eastAsia="Arial" w:hAnsi="Arial" w:cs="Arial"/>
-          <w:color w:val="000000"/>
-          <w:sz w:val="19"/>
-          <w:szCs w:val="19"/>
-        </w:rPr>
-        <w:t>une indemnité forfaitaire pour frais de recouvrement de 40 euros (article D. 441-5 du code du commerce)</w:t>
-      </w:r>
-      <w:r>
-        <w:rPr>
-          <w:rFonts w:ascii="Arial" w:eastAsia="Arial" w:hAnsi="Arial" w:cs="Arial"/>
-          <w:color w:val="000000"/>
-          <w:sz w:val="19"/>
-          <w:szCs w:val="19"/>
-        </w:rPr>
-        <w:t>.</w:t>
-      </w:r>
-    </w:p>
-    <w:p/>
-    <w:p/>
-    <w:p>
-      <w:pPr>
-        <w:rPr>
-          <w:rFonts w:ascii="Arial" w:eastAsia="Arial" w:hAnsi="Arial" w:cs="Arial"/>
-          <w:i/>
-          <w:iCs/>
-          <w:color w:val="000000"/>
-          <w:sz w:val="19"/>
-          <w:szCs w:val="19"/>
-        </w:rPr>
-      </w:pPr>
-      <w:r>
-        <w:rPr>
-          <w:rFonts w:ascii="Arial" w:eastAsia="Arial" w:hAnsi="Arial" w:cs="Arial"/>
-          <w:color w:val="000000"/>
-          <w:sz w:val="19"/>
-          <w:szCs w:val="19"/>
-        </w:rPr>
-        <w:t xml:space="preserve">Accepté par le </w:t>
-      </w:r>
-      <w:r>
-        <w:rPr>
-          <w:rFonts w:ascii="Arial" w:eastAsia="Arial" w:hAnsi="Arial" w:cs="Arial"/>
-          <w:color w:val="000000"/>
-          <w:sz w:val="19"/>
-          <w:szCs w:val="19"/>
-        </w:rPr>
-        <w:t>c</w:t>
-      </w:r>
-      <w:r>
-        <w:rPr>
-          <w:rFonts w:ascii="Arial" w:eastAsia="Arial" w:hAnsi="Arial" w:cs="Arial"/>
-          <w:color w:val="000000"/>
-          <w:sz w:val="19"/>
-          <w:szCs w:val="19"/>
-        </w:rPr>
-        <w:t xml:space="preserve">lient : </w:t>
-      </w:r>
-      <w:r>
-        <w:rPr>
-          <w:rFonts w:ascii="Arial" w:eastAsia="Arial" w:hAnsi="Arial" w:cs="Arial"/>
-          <w:i/>
-          <w:iCs/>
-          <w:color w:val="000000"/>
-          <w:sz w:val="19"/>
-          <w:szCs w:val="19"/>
-        </w:rPr>
-        <w:t>(</w:t>
-      </w:r>
-      <w:r>
-        <w:rPr>
-          <w:rFonts w:ascii="Arial" w:eastAsia="Arial" w:hAnsi="Arial" w:cs="Arial"/>
-          <w:i/>
-          <w:iCs/>
-          <w:color w:val="000000"/>
-          <w:sz w:val="19"/>
-          <w:szCs w:val="19"/>
-        </w:rPr>
-        <w:t>d</w:t>
-      </w:r>
-      <w:r>
-        <w:rPr>
-          <w:rFonts w:ascii="Arial" w:eastAsia="Arial" w:hAnsi="Arial" w:cs="Arial"/>
-          <w:i/>
-          <w:iCs/>
-          <w:color w:val="000000"/>
-          <w:sz w:val="19"/>
-          <w:szCs w:val="19"/>
-        </w:rPr>
-        <w:t xml:space="preserve">ate et signature du </w:t>
-      </w:r>
-      <w:r>
-        <w:rPr>
-          <w:rFonts w:ascii="Arial" w:eastAsia="Arial" w:hAnsi="Arial" w:cs="Arial"/>
-          <w:i/>
-          <w:iCs/>
-          <w:color w:val="000000"/>
-          <w:sz w:val="19"/>
-          <w:szCs w:val="19"/>
-        </w:rPr>
-        <w:t>c</w:t>
-      </w:r>
-      <w:r>
-        <w:rPr>
-          <w:rFonts w:ascii="Arial" w:eastAsia="Arial" w:hAnsi="Arial" w:cs="Arial"/>
-          <w:i/>
-          <w:iCs/>
-          <w:color w:val="000000"/>
-          <w:sz w:val="19"/>
-          <w:szCs w:val="19"/>
-        </w:rPr>
-        <w:t>lient)</w:t>
-      </w:r>
-    </w:p>
-    <w:p>
-      <w:pPr>
-        <w:rPr>
-          <w:rFonts w:ascii="Arial" w:eastAsia="Arial" w:hAnsi="Arial" w:cs="Arial"/>
-          <w:i/>
-          <w:iCs/>
-          <w:color w:val="000000"/>
-          <w:sz w:val="19"/>
-          <w:szCs w:val="19"/>
-        </w:rPr>
-      </w:pPr>
-    </w:p>
-    <w:p>
-      <w:pPr>
-        <w:rPr>
-          <w:rFonts w:ascii="Arial" w:eastAsia="Arial" w:hAnsi="Arial" w:cs="Arial"/>
-          <w:i/>
-          <w:iCs/>
-          <w:color w:val="000000"/>
-          <w:sz w:val="19"/>
-          <w:szCs w:val="19"/>
-        </w:rPr>
-      </w:pPr>
-    </w:p>
-    <w:p>
-      <w:pPr>
-        <w:rPr>
-          <w:rFonts w:ascii="Arial" w:eastAsia="Arial" w:hAnsi="Arial" w:cs="Arial"/>
-          <w:i/>
-          <w:iCs/>
-          <w:color w:val="000000"/>
-          <w:sz w:val="19"/>
-          <w:szCs w:val="19"/>
-        </w:rPr>
-      </w:pPr>
-    </w:p>
-    <w:p>
-      <w:pPr>
-        <w:rPr>
-          <w:rFonts w:ascii="Arial" w:eastAsia="Arial" w:hAnsi="Arial" w:cs="Arial"/>
-          <w:i/>
-          <w:iCs/>
-          <w:color w:val="000000"/>
-          <w:sz w:val="19"/>
-          <w:szCs w:val="19"/>
-        </w:rPr>
-      </w:pPr>
-    </w:p>
-    <w:p>
-      <w:pPr>
-        <w:rPr>
-          <w:rFonts w:ascii="Arial" w:eastAsia="Arial" w:hAnsi="Arial" w:cs="Arial"/>
-          <w:i/>
-          <w:iCs/>
-          <w:color w:val="000000"/>
-          <w:sz w:val="19"/>
-          <w:szCs w:val="19"/>
-        </w:rPr>
-      </w:pPr>
+        <w:t xml:space="preserve"> : ${totalOrderAmount}</w:t>
+      </w:r>
     </w:p>
     <w:p/>
     <w:p/>
     <w:p/>
-    <w:p>
-      <w:pPr>
-        <w:jc w:val="both"/>
-      </w:pPr>
-      <w:r>
-        <w:rPr>
-          <w:rFonts w:ascii="Arial" w:eastAsia="Times New Roman" w:hAnsi="Arial" w:cs="Times New Roman"/>
+    <w:p/>
+    <w:p/>
+    <w:p/>
+    <w:p>
+      <w:pPr>
+        <w:rPr>
+          <w:rFonts w:ascii="Arial" w:eastAsia="Arial" w:hAnsi="Arial" w:cs="Arial"/>
           <w:i/>
           <w:iCs/>
-          <w:sz w:val="19"/>
-          <w:szCs w:val="19"/>
-        </w:rPr>
-        <w:t>Faire mention</w:t>
-      </w:r>
-      <w:r>
-        <w:rPr>
-          <w:rFonts w:ascii="Arial" w:eastAsia="Times New Roman" w:hAnsi="Arial" w:cs="Times New Roman"/>
+          <w:color w:val="000000"/>
+          <w:sz w:val="19"/>
+          <w:szCs w:val="19"/>
+        </w:rPr>
+      </w:pPr>
+      <w:r>
+        <w:rPr>
+          <w:rFonts w:ascii="Arial" w:eastAsia="Arial" w:hAnsi="Arial" w:cs="Arial"/>
           <w:i/>
           <w:iCs/>
-          <w:sz w:val="19"/>
-          <w:szCs w:val="19"/>
-        </w:rPr>
-        <w:t xml:space="preserve"> du statut</w:t>
-      </w:r>
-      <w:r>
-        <w:rPr>
-          <w:rFonts w:ascii="Arial" w:eastAsia="Times New Roman" w:hAnsi="Arial" w:cs="Times New Roman"/>
+          <w:color w:val="000000"/>
+          <w:sz w:val="19"/>
+          <w:szCs w:val="19"/>
+        </w:rPr>
+        <w:t>D</w:t>
+      </w:r>
+      <w:r>
+        <w:rPr>
+          <w:rFonts w:ascii="Arial" w:eastAsia="Arial" w:hAnsi="Arial" w:cs="Arial"/>
           <w:i/>
           <w:iCs/>
           <w:color w:val="000000"/>
           <w:sz w:val="19"/>
           <w:szCs w:val="19"/>
         </w:rPr>
-        <w:t xml:space="preserve"> de l</w:t>
-      </w:r>
-      <w:r>
-        <w:rPr>
-          <w:rFonts w:ascii="Arial" w:eastAsia="Times New Roman" w:hAnsi="Arial" w:cs="Times New Roman"/>
+        <w:t xml:space="preserve">ate et signature du </w:t>
+      </w:r>
+      <w:r>
+        <w:rPr>
+          <w:rFonts w:ascii="Arial" w:eastAsia="Arial" w:hAnsi="Arial" w:cs="Arial"/>
           <w:i/>
           <w:iCs/>
           <w:color w:val="000000"/>
           <w:sz w:val="19"/>
           <w:szCs w:val="19"/>
         </w:rPr>
-        <w:t>’</w:t>
-      </w:r>
-      <w:r>
-        <w:rPr>
-          <w:rFonts w:ascii="Arial" w:eastAsia="Times New Roman" w:hAnsi="Arial" w:cs="Times New Roman"/>
+        <w:t>c</w:t>
+      </w:r>
+      <w:r>
+        <w:rPr>
+          <w:rFonts w:ascii="Arial" w:eastAsia="Arial" w:hAnsi="Arial" w:cs="Arial"/>
           <w:i/>
           <w:iCs/>
           <w:color w:val="000000"/>
           <w:sz w:val="19"/>
           <w:szCs w:val="19"/>
         </w:rPr>
-        <w:t>entreprise (SA, SARL</w:t>
-      </w:r>
-      <w:r>
-        <w:rPr>
-          <w:rFonts w:ascii="Arial" w:eastAsia="Times New Roman" w:hAnsi="Arial" w:cs="Times New Roman"/>
+        <w:t>lient :</w:t>
+      </w:r>
+    </w:p>
+    <w:p>
+      <w:pPr>
+        <w:rPr>
+          <w:rFonts w:ascii="Arial" w:eastAsia="Arial" w:hAnsi="Arial" w:cs="Arial"/>
           <w:i/>
           <w:iCs/>
           <w:color w:val="000000"/>
           <w:sz w:val="19"/>
           <w:szCs w:val="19"/>
         </w:rPr>
-        <w:t>…</w:t>
-      </w:r>
-      <w:r>
-        <w:rPr>
-          <w:rFonts w:ascii="Arial" w:eastAsia="Times New Roman" w:hAnsi="Arial" w:cs="Times New Roman"/>
+      </w:pPr>
+    </w:p>
+    <w:p>
+      <w:pPr>
+        <w:rPr>
+          <w:rFonts w:ascii="Arial" w:eastAsia="Arial" w:hAnsi="Arial" w:cs="Arial"/>
           <w:i/>
           <w:iCs/>
           <w:color w:val="000000"/>
           <w:sz w:val="19"/>
           <w:szCs w:val="19"/>
         </w:rPr>
-        <w:t>), son capital, son immatriculation au RM/RCS (</w:t>
-      </w:r>
-      <w:r>
-        <w:rPr>
-          <w:rFonts w:ascii="Arial" w:eastAsia="Times New Roman" w:hAnsi="Arial" w:cs="Times New Roman"/>
+      </w:pPr>
+    </w:p>
+    <w:p>
+      <w:pPr>
+        <w:rPr>
+          <w:rFonts w:ascii="Arial" w:eastAsia="Arial" w:hAnsi="Arial" w:cs="Arial"/>
           <w:i/>
           <w:iCs/>
           <w:color w:val="000000"/>
           <w:sz w:val="19"/>
           <w:szCs w:val="19"/>
         </w:rPr>
-        <w:t>à</w:t>
-      </w:r>
-      <w:r>
-        <w:rPr>
-          <w:rFonts w:ascii="Arial" w:eastAsia="Times New Roman" w:hAnsi="Arial" w:cs="Times New Roman"/>
+      </w:pPr>
+    </w:p>
+    <w:p>
+      <w:pPr>
+        <w:rPr>
+          <w:rFonts w:ascii="Arial" w:eastAsia="Arial" w:hAnsi="Arial" w:cs="Arial"/>
           <w:i/>
           <w:iCs/>
           <w:color w:val="000000"/>
           <w:sz w:val="19"/>
           <w:szCs w:val="19"/>
         </w:rPr>
-        <w:t xml:space="preserve"> adapter</w:t>
-      </w:r>
-      <w:r>
-        <w:rPr>
-          <w:rFonts w:ascii="Arial" w:eastAsia="Times New Roman" w:hAnsi="Arial" w:cs="Times New Roman"/>
+      </w:pPr>
+    </w:p>
+    <w:p>
+      <w:pPr>
+        <w:rPr>
+          <w:rFonts w:ascii="Arial" w:eastAsia="Arial" w:hAnsi="Arial" w:cs="Arial"/>
           <w:i/>
           <w:iCs/>
           <w:color w:val="000000"/>
           <w:sz w:val="19"/>
           <w:szCs w:val="19"/>
         </w:rPr>
-        <w:t>,</w:t>
-      </w:r>
-      <w:r>
-        <w:rPr>
-          <w:rFonts w:ascii="Arial" w:eastAsia="Times New Roman" w:hAnsi="Arial" w:cs="Times New Roman"/>
-          <w:i/>
-          <w:iCs/>
-          <w:color w:val="000000"/>
-          <w:sz w:val="19"/>
-          <w:szCs w:val="19"/>
-        </w:rPr>
-        <w:t xml:space="preserve"> et préciser le lieu ; si </w:t>
-      </w:r>
-      <w:proofErr w:type="spellStart"/>
-      <w:r>
-        <w:rPr>
-          <w:rFonts w:ascii="Arial" w:eastAsia="Times New Roman" w:hAnsi="Arial" w:cs="Times New Roman"/>
-          <w:i/>
-          <w:iCs/>
-          <w:color w:val="000000"/>
-          <w:sz w:val="19"/>
-          <w:szCs w:val="19"/>
-        </w:rPr>
-        <w:t>auto-entrepreneur</w:t>
-      </w:r>
-      <w:proofErr w:type="spellEnd"/>
-      <w:r>
-        <w:rPr>
-          <w:rFonts w:ascii="Arial" w:eastAsia="Times New Roman" w:hAnsi="Arial" w:cs="Times New Roman"/>
-          <w:i/>
-          <w:iCs/>
-          <w:color w:val="000000"/>
-          <w:sz w:val="19"/>
-          <w:szCs w:val="19"/>
-        </w:rPr>
-        <w:t>, préciser « </w:t>
-      </w:r>
-      <w:r>
-        <w:rPr>
-          <w:rFonts w:ascii="Arial" w:eastAsia="Times New Roman" w:hAnsi="Arial" w:cs="Times New Roman"/>
-          <w:i/>
-          <w:iCs/>
-          <w:color w:val="000000"/>
-          <w:sz w:val="19"/>
-          <w:szCs w:val="19"/>
-        </w:rPr>
-        <w:t>d</w:t>
-      </w:r>
-      <w:r>
-        <w:rPr>
-          <w:rFonts w:ascii="Arial" w:eastAsia="Times New Roman" w:hAnsi="Arial" w:cs="Times New Roman"/>
-          <w:i/>
-          <w:iCs/>
-          <w:color w:val="000000"/>
-          <w:sz w:val="19"/>
-          <w:szCs w:val="19"/>
-        </w:rPr>
-        <w:t xml:space="preserve">ispense »), son numéro </w:t>
-      </w:r>
-      <w:r>
-        <w:rPr>
-          <w:rFonts w:ascii="Arial" w:eastAsia="Times New Roman" w:hAnsi="Arial" w:cs="Times New Roman"/>
-          <w:i/>
-          <w:iCs/>
-          <w:color w:val="000000"/>
-          <w:sz w:val="19"/>
-          <w:szCs w:val="19"/>
-        </w:rPr>
-        <w:t>S</w:t>
-      </w:r>
-      <w:r>
-        <w:rPr>
-          <w:rFonts w:ascii="Arial" w:eastAsia="Times New Roman" w:hAnsi="Arial" w:cs="Times New Roman"/>
-          <w:i/>
-          <w:iCs/>
-          <w:color w:val="000000"/>
-          <w:sz w:val="19"/>
-          <w:szCs w:val="19"/>
-        </w:rPr>
-        <w:t>iret,</w:t>
-      </w:r>
-      <w:r>
-        <w:rPr>
-          <w:rFonts w:ascii="Arial" w:eastAsia="Times New Roman" w:hAnsi="Arial" w:cs="Times New Roman"/>
-          <w:i/>
-          <w:iCs/>
-          <w:color w:val="000000"/>
-          <w:sz w:val="19"/>
-          <w:szCs w:val="19"/>
-        </w:rPr>
-        <w:t xml:space="preserve"> </w:t>
-      </w:r>
-      <w:proofErr w:type="spellStart"/>
-      <w:r>
-        <w:rPr>
-          <w:rFonts w:ascii="Arial" w:eastAsia="Times New Roman" w:hAnsi="Arial" w:cs="Times New Roman"/>
-          <w:i/>
-          <w:iCs/>
-          <w:color w:val="000000"/>
-          <w:sz w:val="19"/>
-          <w:szCs w:val="19"/>
-        </w:rPr>
-        <w:t>S</w:t>
-      </w:r>
-      <w:r>
-        <w:rPr>
-          <w:rFonts w:ascii="Arial" w:eastAsia="Times New Roman" w:hAnsi="Arial" w:cs="Times New Roman"/>
-          <w:i/>
-          <w:iCs/>
-          <w:color w:val="000000"/>
-          <w:sz w:val="19"/>
-          <w:szCs w:val="19"/>
-        </w:rPr>
-        <w:t>iren</w:t>
-      </w:r>
-      <w:proofErr w:type="spellEnd"/>
-      <w:r>
-        <w:rPr>
-          <w:rFonts w:ascii="Arial" w:eastAsia="Times New Roman" w:hAnsi="Arial" w:cs="Times New Roman"/>
-          <w:i/>
-          <w:iCs/>
-          <w:color w:val="000000"/>
-          <w:sz w:val="19"/>
-          <w:szCs w:val="19"/>
-        </w:rPr>
-        <w:t xml:space="preserve"> et de TVA </w:t>
-      </w:r>
-      <w:r>
-        <w:rPr>
-          <w:rFonts w:ascii="Arial" w:eastAsia="Times New Roman" w:hAnsi="Arial" w:cs="Times New Roman"/>
-          <w:i/>
-          <w:iCs/>
-          <w:color w:val="000000"/>
-          <w:sz w:val="19"/>
-          <w:szCs w:val="19"/>
-        </w:rPr>
-        <w:t>i</w:t>
-      </w:r>
-      <w:r>
-        <w:rPr>
-          <w:rFonts w:ascii="Arial" w:eastAsia="Times New Roman" w:hAnsi="Arial" w:cs="Times New Roman"/>
-          <w:i/>
-          <w:iCs/>
-          <w:color w:val="000000"/>
-          <w:sz w:val="19"/>
-          <w:szCs w:val="19"/>
-        </w:rPr>
-        <w:t>ntracommunautaire s</w:t>
-      </w:r>
-      <w:r>
-        <w:rPr>
-          <w:rFonts w:ascii="Arial" w:eastAsia="Times New Roman" w:hAnsi="Arial" w:cs="Times New Roman"/>
-          <w:i/>
-          <w:iCs/>
-          <w:color w:val="000000"/>
-          <w:sz w:val="19"/>
-          <w:szCs w:val="19"/>
-        </w:rPr>
-        <w:t>’</w:t>
-      </w:r>
-      <w:r>
-        <w:rPr>
-          <w:rFonts w:ascii="Arial" w:eastAsia="Times New Roman" w:hAnsi="Arial" w:cs="Times New Roman"/>
-          <w:i/>
-          <w:iCs/>
-          <w:color w:val="000000"/>
-          <w:sz w:val="19"/>
-          <w:szCs w:val="19"/>
-        </w:rPr>
-        <w:t>il y a lieu</w:t>
-      </w:r>
-      <w:r>
-        <w:rPr>
-          <w:rFonts w:ascii="Arial" w:eastAsia="Times New Roman" w:hAnsi="Arial" w:cs="Times New Roman"/>
-          <w:i/>
-          <w:iCs/>
-          <w:color w:val="000000"/>
-          <w:sz w:val="19"/>
-          <w:szCs w:val="19"/>
-        </w:rPr>
-        <w:t>.</w:t>
-      </w:r>
-    </w:p>
+      </w:pPr>
+    </w:p>
+    <w:p/>
+    <w:p/>
     <w:p>
       <w:pPr>
         <w:jc w:val="both"/>
@@ -1410,7 +796,7 @@
   <w:abstractNum w:abstractNumId="0">
     <w:nsid w:val="FFFFFF1D"/>
     <w:multiLevelType w:val="multilevel"/>
-    <w:tmpl w:val="54524B14"/>
+    <w:tmpl w:val="B7942CCA"/>
     <w:lvl w:ilvl="0">
       <w:start w:val="1"/>
       <w:numFmt w:val="bullet"/>

</xml_diff>